<commit_message>
korisničke upute i dokumentacija
</commit_message>
<xml_diff>
--- a/KORISNIČKE UPUTE ZA APLIKACIJU ZA MJERENJE KALORIJA.docx
+++ b/KORISNIČKE UPUTE ZA APLIKACIJU ZA MJERENJE KALORIJA.docx
@@ -35,8 +35,18 @@
           <w:b/>
           <w:sz w:val="28"/>
         </w:rPr>
-        <w:t>Studentica: Katarina Kostelac</w:t>
-      </w:r>
+        <w:t xml:space="preserve">Studentica: Katarina </w:t>
+      </w:r>
+      <w:proofErr w:type="spellStart"/>
+      <w:r>
+        <w:rPr>
+          <w:rFonts w:ascii="Times New Roman" w:hAnsi="Times New Roman"/>
+          <w:b/>
+          <w:sz w:val="28"/>
+        </w:rPr>
+        <w:t>Kostelac</w:t>
+      </w:r>
+      <w:proofErr w:type="spellEnd"/>
     </w:p>
     <w:p>
       <w:pPr>
@@ -279,44 +289,956 @@
           <w:rFonts w:ascii="Times New Roman" w:hAnsi="Times New Roman"/>
           <w:sz w:val="28"/>
         </w:rPr>
-        <w:t>Da bi se Aplikacija za mjerenje kalorija pokrenula potrebno je instalirati Python te pip. Potrebno je skinuti projekt sa GitHub-a te ga rasprakirati. Nakon toga je potrebno pokrenuti Command Prompt te napisati naredbu cd i mjesto g</w:t>
-      </w:r>
-      <w:r>
-        <w:rPr>
-          <w:rFonts w:ascii="Times New Roman" w:hAnsi="Times New Roman"/>
-          <w:sz w:val="28"/>
-        </w:rPr>
-        <w:t>dje se nalazi datoteka projekta te nakon toga cd kalorije.</w:t>
-      </w:r>
-      <w:r>
-        <w:rPr>
-          <w:rFonts w:ascii="Times New Roman" w:hAnsi="Times New Roman"/>
-          <w:sz w:val="28"/>
-        </w:rPr>
-        <w:t xml:space="preserve"> Potrebno je instalirati django u projekt naredbom pip install django. Potrebno je instalirati i Pillow kako bi se mogle koristiti slike i to naredbom pip install pillow.</w:t>
-      </w:r>
-      <w:r>
-        <w:rPr>
-          <w:rFonts w:ascii="Times New Roman" w:hAnsi="Times New Roman"/>
-          <w:sz w:val="28"/>
-        </w:rPr>
-        <w:t xml:space="preserve"> Potrebno je Command Promptu napisati naredbu python manage.py createsuperuser te unesti svoje podatke.</w:t>
-      </w:r>
-    </w:p>
-    <w:p>
-      <w:pPr>
-        <w:pStyle w:val="Odlomakpopisa"/>
-        <w:rPr>
-          <w:rFonts w:ascii="Times New Roman" w:hAnsi="Times New Roman"/>
-          <w:sz w:val="28"/>
-        </w:rPr>
-      </w:pPr>
-      <w:r>
-        <w:rPr>
-          <w:rFonts w:ascii="Times New Roman" w:hAnsi="Times New Roman"/>
-          <w:sz w:val="28"/>
-        </w:rPr>
-        <w:t xml:space="preserve"> Da bi se projekt pokrenuo potrebno je upisati naredbu python manage.py runserver te</w:t>
+        <w:t xml:space="preserve">Da bi se Aplikacija za mjerenje kalorija pokrenula potrebno je instalirati </w:t>
+      </w:r>
+      <w:proofErr w:type="spellStart"/>
+      <w:r>
+        <w:rPr>
+          <w:rFonts w:ascii="Times New Roman" w:hAnsi="Times New Roman"/>
+          <w:sz w:val="28"/>
+        </w:rPr>
+        <w:t>Python</w:t>
+      </w:r>
+      <w:proofErr w:type="spellEnd"/>
+      <w:r>
+        <w:rPr>
+          <w:rFonts w:ascii="Times New Roman" w:hAnsi="Times New Roman"/>
+          <w:sz w:val="28"/>
+        </w:rPr>
+        <w:t xml:space="preserve"> sa linka: </w:t>
+      </w:r>
+      <w:hyperlink r:id="rId6" w:history="1">
+        <w:r>
+          <w:rPr>
+            <w:rFonts w:ascii="Calibri" w:eastAsia="Calibri" w:hAnsi="Calibri" w:cs="Arial"/>
+            <w:color w:val="0000FF" w:themeColor="hyperlink"/>
+            <w:sz w:val="20"/>
+            <w:szCs w:val="20"/>
+            <w:u w:val="single"/>
+            <w:lang w:eastAsia="hr-HR"/>
+          </w:rPr>
+          <w:t>https://www.python.org/downloads/</w:t>
+        </w:r>
+      </w:hyperlink>
+      <w:r>
+        <w:rPr>
+          <w:rFonts w:ascii="Times New Roman" w:hAnsi="Times New Roman"/>
+          <w:sz w:val="28"/>
+        </w:rPr>
+        <w:t xml:space="preserve"> te </w:t>
+      </w:r>
+      <w:proofErr w:type="spellStart"/>
+      <w:r>
+        <w:rPr>
+          <w:rFonts w:ascii="Times New Roman" w:hAnsi="Times New Roman"/>
+          <w:sz w:val="28"/>
+        </w:rPr>
+        <w:t>pip</w:t>
+      </w:r>
+      <w:proofErr w:type="spellEnd"/>
+      <w:r>
+        <w:rPr>
+          <w:rFonts w:ascii="Times New Roman" w:hAnsi="Times New Roman"/>
+          <w:sz w:val="28"/>
+        </w:rPr>
+        <w:t xml:space="preserve">. Potrebno je skinuti projekt sa </w:t>
+      </w:r>
+      <w:proofErr w:type="spellStart"/>
+      <w:r>
+        <w:rPr>
+          <w:rFonts w:ascii="Times New Roman" w:hAnsi="Times New Roman"/>
+          <w:sz w:val="28"/>
+        </w:rPr>
+        <w:t>GitHub</w:t>
+      </w:r>
+      <w:proofErr w:type="spellEnd"/>
+      <w:r>
+        <w:rPr>
+          <w:rFonts w:ascii="Times New Roman" w:hAnsi="Times New Roman"/>
+          <w:sz w:val="28"/>
+        </w:rPr>
+        <w:t xml:space="preserve">-a te ga </w:t>
+      </w:r>
+      <w:proofErr w:type="spellStart"/>
+      <w:r>
+        <w:rPr>
+          <w:rFonts w:ascii="Times New Roman" w:hAnsi="Times New Roman"/>
+          <w:sz w:val="28"/>
+        </w:rPr>
+        <w:t>rasprakirati</w:t>
+      </w:r>
+      <w:proofErr w:type="spellEnd"/>
+      <w:r>
+        <w:rPr>
+          <w:rFonts w:ascii="Times New Roman" w:hAnsi="Times New Roman"/>
+          <w:sz w:val="28"/>
+        </w:rPr>
+        <w:t xml:space="preserve">. Nakon toga je potrebno pokrenuti </w:t>
+      </w:r>
+      <w:proofErr w:type="spellStart"/>
+      <w:r>
+        <w:rPr>
+          <w:rFonts w:ascii="Times New Roman" w:hAnsi="Times New Roman"/>
+          <w:sz w:val="28"/>
+        </w:rPr>
+        <w:t>Command</w:t>
+      </w:r>
+      <w:proofErr w:type="spellEnd"/>
+      <w:r>
+        <w:rPr>
+          <w:rFonts w:ascii="Times New Roman" w:hAnsi="Times New Roman"/>
+          <w:sz w:val="28"/>
+        </w:rPr>
+        <w:t xml:space="preserve"> </w:t>
+      </w:r>
+      <w:proofErr w:type="spellStart"/>
+      <w:r>
+        <w:rPr>
+          <w:rFonts w:ascii="Times New Roman" w:hAnsi="Times New Roman"/>
+          <w:sz w:val="28"/>
+        </w:rPr>
+        <w:t>Prompt</w:t>
+      </w:r>
+      <w:proofErr w:type="spellEnd"/>
+      <w:r>
+        <w:rPr>
+          <w:rFonts w:ascii="Times New Roman" w:hAnsi="Times New Roman"/>
+          <w:sz w:val="28"/>
+        </w:rPr>
+        <w:t xml:space="preserve"> te napisati naredbu cd i mjesto g</w:t>
+      </w:r>
+      <w:r>
+        <w:rPr>
+          <w:rFonts w:ascii="Times New Roman" w:hAnsi="Times New Roman"/>
+          <w:sz w:val="28"/>
+        </w:rPr>
+        <w:t>dje se nalazi datoteka</w:t>
+      </w:r>
+      <w:r>
+        <w:rPr>
+          <w:rFonts w:ascii="Times New Roman" w:hAnsi="Times New Roman"/>
+          <w:sz w:val="28"/>
+        </w:rPr>
+        <w:t xml:space="preserve"> te uključiti virtualno okruženje naredbom </w:t>
+      </w:r>
+      <w:proofErr w:type="spellStart"/>
+      <w:r>
+        <w:rPr>
+          <w:rFonts w:ascii="Times New Roman" w:hAnsi="Times New Roman"/>
+          <w:sz w:val="28"/>
+        </w:rPr>
+        <w:t>env</w:t>
+      </w:r>
+      <w:proofErr w:type="spellEnd"/>
+      <w:r>
+        <w:rPr>
+          <w:rFonts w:ascii="Times New Roman" w:hAnsi="Times New Roman"/>
+          <w:sz w:val="28"/>
+        </w:rPr>
+        <w:t>\</w:t>
+      </w:r>
+      <w:proofErr w:type="spellStart"/>
+      <w:r>
+        <w:rPr>
+          <w:rFonts w:ascii="Times New Roman" w:hAnsi="Times New Roman"/>
+          <w:sz w:val="28"/>
+        </w:rPr>
+        <w:t>Scripts</w:t>
+      </w:r>
+      <w:proofErr w:type="spellEnd"/>
+      <w:r>
+        <w:rPr>
+          <w:rFonts w:ascii="Times New Roman" w:hAnsi="Times New Roman"/>
+          <w:sz w:val="28"/>
+        </w:rPr>
+        <w:t>\</w:t>
+      </w:r>
+      <w:proofErr w:type="spellStart"/>
+      <w:r>
+        <w:rPr>
+          <w:rFonts w:ascii="Times New Roman" w:hAnsi="Times New Roman"/>
+          <w:sz w:val="28"/>
+        </w:rPr>
+        <w:t>activate</w:t>
+      </w:r>
+      <w:proofErr w:type="spellEnd"/>
+    </w:p>
+    <w:p>
+      <w:pPr>
+        <w:pStyle w:val="Opisslike"/>
+      </w:pPr>
+      <w:r>
+        <w:t xml:space="preserve">Slika </w:t>
+      </w:r>
+      <w:fldSimple w:instr=" SEQ Slika \* ARABIC ">
+        <w:r>
+          <w:rPr>
+            <w:noProof/>
+          </w:rPr>
+          <w:t>1</w:t>
+        </w:r>
+      </w:fldSimple>
+      <w:r>
+        <w:t>. Pozicioniranje u datoteku projekta i uključivanje virtualnog okruženja</w:t>
+      </w:r>
+    </w:p>
+    <w:p>
+      <w:r>
+        <w:rPr>
+          <w:noProof/>
+          <w:lang w:eastAsia="hr-HR"/>
+        </w:rPr>
+        <w:drawing>
+          <wp:inline distT="0" distB="0" distL="0" distR="0">
+            <wp:extent cx="5760720" cy="1635482"/>
+            <wp:effectExtent l="19050" t="0" r="0" b="0"/>
+            <wp:docPr id="4" name="Slika 4"/>
+            <wp:cNvGraphicFramePr>
+              <a:graphicFrameLocks xmlns:a="http://schemas.openxmlformats.org/drawingml/2006/main" noChangeAspect="1"/>
+            </wp:cNvGraphicFramePr>
+            <a:graphic xmlns:a="http://schemas.openxmlformats.org/drawingml/2006/main">
+              <a:graphicData uri="http://schemas.openxmlformats.org/drawingml/2006/picture">
+                <pic:pic xmlns:pic="http://schemas.openxmlformats.org/drawingml/2006/picture">
+                  <pic:nvPicPr>
+                    <pic:cNvPr id="0" name="Picture 4"/>
+                    <pic:cNvPicPr>
+                      <a:picLocks noChangeAspect="1" noChangeArrowheads="1"/>
+                    </pic:cNvPicPr>
+                  </pic:nvPicPr>
+                  <pic:blipFill>
+                    <a:blip r:embed="rId7"/>
+                    <a:srcRect/>
+                    <a:stretch>
+                      <a:fillRect/>
+                    </a:stretch>
+                  </pic:blipFill>
+                  <pic:spPr bwMode="auto">
+                    <a:xfrm>
+                      <a:off x="0" y="0"/>
+                      <a:ext cx="5760720" cy="1635482"/>
+                    </a:xfrm>
+                    <a:prstGeom prst="rect">
+                      <a:avLst/>
+                    </a:prstGeom>
+                    <a:noFill/>
+                    <a:ln w="9525">
+                      <a:noFill/>
+                      <a:miter lim="800000"/>
+                      <a:headEnd/>
+                      <a:tailEnd/>
+                    </a:ln>
+                  </pic:spPr>
+                </pic:pic>
+              </a:graphicData>
+            </a:graphic>
+          </wp:inline>
+        </w:drawing>
+      </w:r>
+    </w:p>
+    <w:p>
+      <w:pPr>
+        <w:jc w:val="center"/>
+      </w:pPr>
+      <w:r>
+        <w:t>Izvor: izradila autorica</w:t>
+      </w:r>
+    </w:p>
+    <w:p>
+      <w:r>
+        <w:rPr>
+          <w:rFonts w:ascii="Times New Roman" w:hAnsi="Times New Roman"/>
+          <w:sz w:val="28"/>
+        </w:rPr>
+        <w:t xml:space="preserve">Potrebno je instalirati </w:t>
+      </w:r>
+      <w:proofErr w:type="spellStart"/>
+      <w:r>
+        <w:rPr>
+          <w:rFonts w:ascii="Times New Roman" w:hAnsi="Times New Roman"/>
+          <w:sz w:val="28"/>
+        </w:rPr>
+        <w:t>django</w:t>
+      </w:r>
+      <w:proofErr w:type="spellEnd"/>
+      <w:r>
+        <w:rPr>
+          <w:rFonts w:ascii="Times New Roman" w:hAnsi="Times New Roman"/>
+          <w:sz w:val="28"/>
+        </w:rPr>
+        <w:t xml:space="preserve"> u projekt naredbom </w:t>
+      </w:r>
+      <w:proofErr w:type="spellStart"/>
+      <w:r>
+        <w:rPr>
+          <w:rFonts w:ascii="Times New Roman" w:hAnsi="Times New Roman"/>
+          <w:sz w:val="28"/>
+        </w:rPr>
+        <w:t>pip</w:t>
+      </w:r>
+      <w:proofErr w:type="spellEnd"/>
+      <w:r>
+        <w:rPr>
+          <w:rFonts w:ascii="Times New Roman" w:hAnsi="Times New Roman"/>
+          <w:sz w:val="28"/>
+        </w:rPr>
+        <w:t xml:space="preserve"> </w:t>
+      </w:r>
+      <w:proofErr w:type="spellStart"/>
+      <w:r>
+        <w:rPr>
+          <w:rFonts w:ascii="Times New Roman" w:hAnsi="Times New Roman"/>
+          <w:sz w:val="28"/>
+        </w:rPr>
+        <w:t>install</w:t>
+      </w:r>
+      <w:proofErr w:type="spellEnd"/>
+      <w:r>
+        <w:rPr>
+          <w:rFonts w:ascii="Times New Roman" w:hAnsi="Times New Roman"/>
+          <w:sz w:val="28"/>
+        </w:rPr>
+        <w:t xml:space="preserve"> </w:t>
+      </w:r>
+      <w:proofErr w:type="spellStart"/>
+      <w:r>
+        <w:rPr>
+          <w:rFonts w:ascii="Times New Roman" w:hAnsi="Times New Roman"/>
+          <w:sz w:val="28"/>
+        </w:rPr>
+        <w:t>django</w:t>
+      </w:r>
+      <w:proofErr w:type="spellEnd"/>
+      <w:r>
+        <w:rPr>
+          <w:rFonts w:ascii="Times New Roman" w:hAnsi="Times New Roman"/>
+          <w:sz w:val="28"/>
+        </w:rPr>
+        <w:t>.</w:t>
+      </w:r>
+    </w:p>
+    <w:p>
+      <w:pPr>
+        <w:pStyle w:val="Opisslike"/>
+      </w:pPr>
+      <w:r>
+        <w:t xml:space="preserve">Slika </w:t>
+      </w:r>
+      <w:fldSimple w:instr=" SEQ Slika \* ARABIC ">
+        <w:r>
+          <w:rPr>
+            <w:noProof/>
+          </w:rPr>
+          <w:t>2</w:t>
+        </w:r>
+      </w:fldSimple>
+      <w:r>
+        <w:t xml:space="preserve">. Naredba za instaliranje </w:t>
+      </w:r>
+      <w:proofErr w:type="spellStart"/>
+      <w:r>
+        <w:t>Djanga</w:t>
+      </w:r>
+      <w:proofErr w:type="spellEnd"/>
+    </w:p>
+    <w:p>
+      <w:r>
+        <w:rPr>
+          <w:noProof/>
+          <w:lang w:eastAsia="hr-HR"/>
+        </w:rPr>
+        <w:drawing>
+          <wp:inline distT="0" distB="0" distL="0" distR="0">
+            <wp:extent cx="5756910" cy="457200"/>
+            <wp:effectExtent l="19050" t="0" r="0" b="0"/>
+            <wp:docPr id="7" name="Slika 7"/>
+            <wp:cNvGraphicFramePr>
+              <a:graphicFrameLocks xmlns:a="http://schemas.openxmlformats.org/drawingml/2006/main" noChangeAspect="1"/>
+            </wp:cNvGraphicFramePr>
+            <a:graphic xmlns:a="http://schemas.openxmlformats.org/drawingml/2006/main">
+              <a:graphicData uri="http://schemas.openxmlformats.org/drawingml/2006/picture">
+                <pic:pic xmlns:pic="http://schemas.openxmlformats.org/drawingml/2006/picture">
+                  <pic:nvPicPr>
+                    <pic:cNvPr id="0" name="Picture 7"/>
+                    <pic:cNvPicPr>
+                      <a:picLocks noChangeAspect="1" noChangeArrowheads="1"/>
+                    </pic:cNvPicPr>
+                  </pic:nvPicPr>
+                  <pic:blipFill>
+                    <a:blip r:embed="rId8"/>
+                    <a:srcRect/>
+                    <a:stretch>
+                      <a:fillRect/>
+                    </a:stretch>
+                  </pic:blipFill>
+                  <pic:spPr bwMode="auto">
+                    <a:xfrm>
+                      <a:off x="0" y="0"/>
+                      <a:ext cx="5760720" cy="457503"/>
+                    </a:xfrm>
+                    <a:prstGeom prst="rect">
+                      <a:avLst/>
+                    </a:prstGeom>
+                    <a:noFill/>
+                    <a:ln w="9525">
+                      <a:noFill/>
+                      <a:miter lim="800000"/>
+                      <a:headEnd/>
+                      <a:tailEnd/>
+                    </a:ln>
+                  </pic:spPr>
+                </pic:pic>
+              </a:graphicData>
+            </a:graphic>
+          </wp:inline>
+        </w:drawing>
+      </w:r>
+    </w:p>
+    <w:p>
+      <w:pPr>
+        <w:jc w:val="center"/>
+      </w:pPr>
+      <w:r>
+        <w:t>Izvor: izradila autorica</w:t>
+      </w:r>
+    </w:p>
+    <w:p/>
+    <w:p/>
+    <w:p>
+      <w:pPr>
+        <w:pStyle w:val="Odlomakpopisa"/>
+        <w:rPr>
+          <w:rFonts w:ascii="Times New Roman" w:hAnsi="Times New Roman"/>
+          <w:sz w:val="28"/>
+        </w:rPr>
+      </w:pPr>
+    </w:p>
+    <w:p>
+      <w:pPr>
+        <w:pStyle w:val="Odlomakpopisa"/>
+        <w:rPr>
+          <w:rFonts w:ascii="Times New Roman" w:hAnsi="Times New Roman"/>
+          <w:sz w:val="28"/>
+        </w:rPr>
+      </w:pPr>
+      <w:r>
+        <w:rPr>
+          <w:rFonts w:ascii="Times New Roman" w:hAnsi="Times New Roman"/>
+          <w:sz w:val="28"/>
+        </w:rPr>
+        <w:t xml:space="preserve"> Potrebno je instalirati i </w:t>
+      </w:r>
+      <w:proofErr w:type="spellStart"/>
+      <w:r>
+        <w:rPr>
+          <w:rFonts w:ascii="Times New Roman" w:hAnsi="Times New Roman"/>
+          <w:sz w:val="28"/>
+        </w:rPr>
+        <w:t>Pillow</w:t>
+      </w:r>
+      <w:proofErr w:type="spellEnd"/>
+      <w:r>
+        <w:rPr>
+          <w:rFonts w:ascii="Times New Roman" w:hAnsi="Times New Roman"/>
+          <w:sz w:val="28"/>
+        </w:rPr>
+        <w:t xml:space="preserve"> kako bi se mogle koristiti slike i to naredbom </w:t>
+      </w:r>
+      <w:proofErr w:type="spellStart"/>
+      <w:r>
+        <w:rPr>
+          <w:rFonts w:ascii="Times New Roman" w:hAnsi="Times New Roman"/>
+          <w:sz w:val="28"/>
+        </w:rPr>
+        <w:t>pip</w:t>
+      </w:r>
+      <w:proofErr w:type="spellEnd"/>
+      <w:r>
+        <w:rPr>
+          <w:rFonts w:ascii="Times New Roman" w:hAnsi="Times New Roman"/>
+          <w:sz w:val="28"/>
+        </w:rPr>
+        <w:t xml:space="preserve"> </w:t>
+      </w:r>
+      <w:proofErr w:type="spellStart"/>
+      <w:r>
+        <w:rPr>
+          <w:rFonts w:ascii="Times New Roman" w:hAnsi="Times New Roman"/>
+          <w:sz w:val="28"/>
+        </w:rPr>
+        <w:t>install</w:t>
+      </w:r>
+      <w:proofErr w:type="spellEnd"/>
+      <w:r>
+        <w:rPr>
+          <w:rFonts w:ascii="Times New Roman" w:hAnsi="Times New Roman"/>
+          <w:sz w:val="28"/>
+        </w:rPr>
+        <w:t xml:space="preserve"> </w:t>
+      </w:r>
+      <w:proofErr w:type="spellStart"/>
+      <w:r>
+        <w:rPr>
+          <w:rFonts w:ascii="Times New Roman" w:hAnsi="Times New Roman"/>
+          <w:sz w:val="28"/>
+        </w:rPr>
+        <w:t>pillow</w:t>
+      </w:r>
+      <w:proofErr w:type="spellEnd"/>
+      <w:r>
+        <w:rPr>
+          <w:rFonts w:ascii="Times New Roman" w:hAnsi="Times New Roman"/>
+          <w:sz w:val="28"/>
+        </w:rPr>
+        <w:t>.</w:t>
+      </w:r>
+    </w:p>
+    <w:p>
+      <w:pPr>
+        <w:pStyle w:val="Opisslike"/>
+      </w:pPr>
+      <w:r>
+        <w:t xml:space="preserve">Slika </w:t>
+      </w:r>
+      <w:fldSimple w:instr=" SEQ Slika \* ARABIC ">
+        <w:r>
+          <w:rPr>
+            <w:noProof/>
+          </w:rPr>
+          <w:t>3</w:t>
+        </w:r>
+      </w:fldSimple>
+      <w:r>
+        <w:t xml:space="preserve">. Naredba za instaliranje </w:t>
+      </w:r>
+      <w:proofErr w:type="spellStart"/>
+      <w:r>
+        <w:t>pillow</w:t>
+      </w:r>
+      <w:proofErr w:type="spellEnd"/>
+    </w:p>
+    <w:p>
+      <w:pPr>
+        <w:rPr>
+          <w:b/>
+        </w:rPr>
+      </w:pPr>
+      <w:r>
+        <w:rPr>
+          <w:b/>
+          <w:noProof/>
+          <w:lang w:eastAsia="hr-HR"/>
+        </w:rPr>
+        <w:drawing>
+          <wp:inline distT="0" distB="0" distL="0" distR="0">
+            <wp:extent cx="5760720" cy="202221"/>
+            <wp:effectExtent l="19050" t="0" r="0" b="0"/>
+            <wp:docPr id="9" name="Slika 19"/>
+            <wp:cNvGraphicFramePr>
+              <a:graphicFrameLocks xmlns:a="http://schemas.openxmlformats.org/drawingml/2006/main" noChangeAspect="1"/>
+            </wp:cNvGraphicFramePr>
+            <a:graphic xmlns:a="http://schemas.openxmlformats.org/drawingml/2006/main">
+              <a:graphicData uri="http://schemas.openxmlformats.org/drawingml/2006/picture">
+                <pic:pic xmlns:pic="http://schemas.openxmlformats.org/drawingml/2006/picture">
+                  <pic:nvPicPr>
+                    <pic:cNvPr id="0" name="Picture 19"/>
+                    <pic:cNvPicPr>
+                      <a:picLocks noChangeAspect="1" noChangeArrowheads="1"/>
+                    </pic:cNvPicPr>
+                  </pic:nvPicPr>
+                  <pic:blipFill>
+                    <a:blip r:embed="rId9"/>
+                    <a:srcRect/>
+                    <a:stretch>
+                      <a:fillRect/>
+                    </a:stretch>
+                  </pic:blipFill>
+                  <pic:spPr bwMode="auto">
+                    <a:xfrm>
+                      <a:off x="0" y="0"/>
+                      <a:ext cx="5760720" cy="202221"/>
+                    </a:xfrm>
+                    <a:prstGeom prst="rect">
+                      <a:avLst/>
+                    </a:prstGeom>
+                    <a:noFill/>
+                    <a:ln w="9525">
+                      <a:noFill/>
+                      <a:miter lim="800000"/>
+                      <a:headEnd/>
+                      <a:tailEnd/>
+                    </a:ln>
+                  </pic:spPr>
+                </pic:pic>
+              </a:graphicData>
+            </a:graphic>
+          </wp:inline>
+        </w:drawing>
+      </w:r>
+    </w:p>
+    <w:p>
+      <w:pPr>
+        <w:jc w:val="center"/>
+      </w:pPr>
+      <w:r>
+        <w:t>Izvor: izradila autorica</w:t>
+      </w:r>
+    </w:p>
+    <w:p>
+      <w:pPr>
+        <w:jc w:val="center"/>
+      </w:pPr>
+    </w:p>
+    <w:p>
+      <w:pPr>
+        <w:pStyle w:val="Odlomakpopisa"/>
+        <w:rPr>
+          <w:rFonts w:ascii="Times New Roman" w:hAnsi="Times New Roman"/>
+          <w:sz w:val="28"/>
+        </w:rPr>
+      </w:pPr>
+    </w:p>
+    <w:p>
+      <w:pPr>
+        <w:pStyle w:val="Odlomakpopisa"/>
+        <w:rPr>
+          <w:rFonts w:ascii="Times New Roman" w:hAnsi="Times New Roman"/>
+          <w:sz w:val="28"/>
+        </w:rPr>
+      </w:pPr>
+      <w:r>
+        <w:rPr>
+          <w:rFonts w:ascii="Times New Roman" w:hAnsi="Times New Roman"/>
+          <w:sz w:val="28"/>
+        </w:rPr>
+        <w:lastRenderedPageBreak/>
+        <w:t>Nakon toga je potrebno ući u projekt kalorije naredbom cd kalorije.</w:t>
+      </w:r>
+    </w:p>
+    <w:p>
+      <w:pPr>
+        <w:pStyle w:val="Opisslike"/>
+      </w:pPr>
+      <w:r>
+        <w:t xml:space="preserve">Slika </w:t>
+      </w:r>
+      <w:fldSimple w:instr=" SEQ Slika \* ARABIC ">
+        <w:r>
+          <w:rPr>
+            <w:noProof/>
+          </w:rPr>
+          <w:t>4</w:t>
+        </w:r>
+      </w:fldSimple>
+      <w:r>
+        <w:t>. cd kalorije</w:t>
+      </w:r>
+    </w:p>
+    <w:p>
+      <w:r>
+        <w:rPr>
+          <w:noProof/>
+          <w:lang w:eastAsia="hr-HR"/>
+        </w:rPr>
+        <w:drawing>
+          <wp:inline distT="0" distB="0" distL="0" distR="0">
+            <wp:extent cx="5760720" cy="326810"/>
+            <wp:effectExtent l="19050" t="0" r="0" b="0"/>
+            <wp:docPr id="22" name="Slika 22"/>
+            <wp:cNvGraphicFramePr>
+              <a:graphicFrameLocks xmlns:a="http://schemas.openxmlformats.org/drawingml/2006/main" noChangeAspect="1"/>
+            </wp:cNvGraphicFramePr>
+            <a:graphic xmlns:a="http://schemas.openxmlformats.org/drawingml/2006/main">
+              <a:graphicData uri="http://schemas.openxmlformats.org/drawingml/2006/picture">
+                <pic:pic xmlns:pic="http://schemas.openxmlformats.org/drawingml/2006/picture">
+                  <pic:nvPicPr>
+                    <pic:cNvPr id="0" name="Picture 22"/>
+                    <pic:cNvPicPr>
+                      <a:picLocks noChangeAspect="1" noChangeArrowheads="1"/>
+                    </pic:cNvPicPr>
+                  </pic:nvPicPr>
+                  <pic:blipFill>
+                    <a:blip r:embed="rId10"/>
+                    <a:srcRect/>
+                    <a:stretch>
+                      <a:fillRect/>
+                    </a:stretch>
+                  </pic:blipFill>
+                  <pic:spPr bwMode="auto">
+                    <a:xfrm>
+                      <a:off x="0" y="0"/>
+                      <a:ext cx="5760720" cy="326810"/>
+                    </a:xfrm>
+                    <a:prstGeom prst="rect">
+                      <a:avLst/>
+                    </a:prstGeom>
+                    <a:noFill/>
+                    <a:ln w="9525">
+                      <a:noFill/>
+                      <a:miter lim="800000"/>
+                      <a:headEnd/>
+                      <a:tailEnd/>
+                    </a:ln>
+                  </pic:spPr>
+                </pic:pic>
+              </a:graphicData>
+            </a:graphic>
+          </wp:inline>
+        </w:drawing>
+      </w:r>
+    </w:p>
+    <w:p>
+      <w:pPr>
+        <w:pStyle w:val="Odlomakpopisa"/>
+        <w:rPr>
+          <w:rFonts w:ascii="Times New Roman" w:hAnsi="Times New Roman"/>
+          <w:sz w:val="28"/>
+        </w:rPr>
+      </w:pPr>
+      <w:r>
+        <w:rPr>
+          <w:rFonts w:ascii="Times New Roman" w:hAnsi="Times New Roman"/>
+          <w:sz w:val="28"/>
+        </w:rPr>
+        <w:t xml:space="preserve"> Potrebno je </w:t>
+      </w:r>
+      <w:proofErr w:type="spellStart"/>
+      <w:r>
+        <w:rPr>
+          <w:rFonts w:ascii="Times New Roman" w:hAnsi="Times New Roman"/>
+          <w:sz w:val="28"/>
+        </w:rPr>
+        <w:t>Command</w:t>
+      </w:r>
+      <w:proofErr w:type="spellEnd"/>
+      <w:r>
+        <w:rPr>
+          <w:rFonts w:ascii="Times New Roman" w:hAnsi="Times New Roman"/>
+          <w:sz w:val="28"/>
+        </w:rPr>
+        <w:t xml:space="preserve"> </w:t>
+      </w:r>
+      <w:proofErr w:type="spellStart"/>
+      <w:r>
+        <w:rPr>
+          <w:rFonts w:ascii="Times New Roman" w:hAnsi="Times New Roman"/>
+          <w:sz w:val="28"/>
+        </w:rPr>
+        <w:t>Promptu</w:t>
+      </w:r>
+      <w:proofErr w:type="spellEnd"/>
+      <w:r>
+        <w:rPr>
+          <w:rFonts w:ascii="Times New Roman" w:hAnsi="Times New Roman"/>
+          <w:sz w:val="28"/>
+        </w:rPr>
+        <w:t xml:space="preserve"> napisati naredbu </w:t>
+      </w:r>
+      <w:proofErr w:type="spellStart"/>
+      <w:r>
+        <w:rPr>
+          <w:rFonts w:ascii="Times New Roman" w:hAnsi="Times New Roman"/>
+          <w:sz w:val="28"/>
+        </w:rPr>
+        <w:t>python</w:t>
+      </w:r>
+      <w:proofErr w:type="spellEnd"/>
+      <w:r>
+        <w:rPr>
+          <w:rFonts w:ascii="Times New Roman" w:hAnsi="Times New Roman"/>
+          <w:sz w:val="28"/>
+        </w:rPr>
+        <w:t xml:space="preserve"> </w:t>
+      </w:r>
+      <w:proofErr w:type="spellStart"/>
+      <w:r>
+        <w:rPr>
+          <w:rFonts w:ascii="Times New Roman" w:hAnsi="Times New Roman"/>
+          <w:sz w:val="28"/>
+        </w:rPr>
+        <w:t>manage.py</w:t>
+      </w:r>
+      <w:proofErr w:type="spellEnd"/>
+      <w:r>
+        <w:rPr>
+          <w:rFonts w:ascii="Times New Roman" w:hAnsi="Times New Roman"/>
+          <w:sz w:val="28"/>
+        </w:rPr>
+        <w:t xml:space="preserve"> </w:t>
+      </w:r>
+      <w:proofErr w:type="spellStart"/>
+      <w:r>
+        <w:rPr>
+          <w:rFonts w:ascii="Times New Roman" w:hAnsi="Times New Roman"/>
+          <w:sz w:val="28"/>
+        </w:rPr>
+        <w:t>createsuperuser</w:t>
+      </w:r>
+      <w:proofErr w:type="spellEnd"/>
+      <w:r>
+        <w:rPr>
+          <w:rFonts w:ascii="Times New Roman" w:hAnsi="Times New Roman"/>
+          <w:sz w:val="28"/>
+        </w:rPr>
+        <w:t xml:space="preserve"> te unesti svoje podatke.</w:t>
+      </w:r>
+    </w:p>
+    <w:p>
+      <w:pPr>
+        <w:pStyle w:val="Opisslike"/>
+      </w:pPr>
+      <w:r>
+        <w:t xml:space="preserve">Slika </w:t>
+      </w:r>
+      <w:fldSimple w:instr=" SEQ Slika \* ARABIC ">
+        <w:r>
+          <w:rPr>
+            <w:noProof/>
+          </w:rPr>
+          <w:t>5</w:t>
+        </w:r>
+      </w:fldSimple>
+      <w:r>
+        <w:t xml:space="preserve">. Kreiranje super </w:t>
+      </w:r>
+      <w:proofErr w:type="spellStart"/>
+      <w:r>
+        <w:t>usera</w:t>
+      </w:r>
+      <w:proofErr w:type="spellEnd"/>
+    </w:p>
+    <w:p/>
+    <w:p>
+      <w:r>
+        <w:rPr>
+          <w:noProof/>
+          <w:lang w:eastAsia="hr-HR"/>
+        </w:rPr>
+        <w:drawing>
+          <wp:inline distT="0" distB="0" distL="0" distR="0">
+            <wp:extent cx="5760720" cy="735767"/>
+            <wp:effectExtent l="19050" t="0" r="0" b="0"/>
+            <wp:docPr id="31" name="Slika 31"/>
+            <wp:cNvGraphicFramePr>
+              <a:graphicFrameLocks xmlns:a="http://schemas.openxmlformats.org/drawingml/2006/main" noChangeAspect="1"/>
+            </wp:cNvGraphicFramePr>
+            <a:graphic xmlns:a="http://schemas.openxmlformats.org/drawingml/2006/main">
+              <a:graphicData uri="http://schemas.openxmlformats.org/drawingml/2006/picture">
+                <pic:pic xmlns:pic="http://schemas.openxmlformats.org/drawingml/2006/picture">
+                  <pic:nvPicPr>
+                    <pic:cNvPr id="0" name="Picture 31"/>
+                    <pic:cNvPicPr>
+                      <a:picLocks noChangeAspect="1" noChangeArrowheads="1"/>
+                    </pic:cNvPicPr>
+                  </pic:nvPicPr>
+                  <pic:blipFill>
+                    <a:blip r:embed="rId11"/>
+                    <a:srcRect/>
+                    <a:stretch>
+                      <a:fillRect/>
+                    </a:stretch>
+                  </pic:blipFill>
+                  <pic:spPr bwMode="auto">
+                    <a:xfrm>
+                      <a:off x="0" y="0"/>
+                      <a:ext cx="5760720" cy="735767"/>
+                    </a:xfrm>
+                    <a:prstGeom prst="rect">
+                      <a:avLst/>
+                    </a:prstGeom>
+                    <a:noFill/>
+                    <a:ln w="9525">
+                      <a:noFill/>
+                      <a:miter lim="800000"/>
+                      <a:headEnd/>
+                      <a:tailEnd/>
+                    </a:ln>
+                  </pic:spPr>
+                </pic:pic>
+              </a:graphicData>
+            </a:graphic>
+          </wp:inline>
+        </w:drawing>
+      </w:r>
+    </w:p>
+    <w:p>
+      <w:pPr>
+        <w:jc w:val="center"/>
+      </w:pPr>
+      <w:r>
+        <w:t>Izvor: izradila autorica</w:t>
+      </w:r>
+    </w:p>
+    <w:p>
+      <w:pPr>
+        <w:pStyle w:val="Odlomakpopisa"/>
+        <w:rPr>
+          <w:rFonts w:ascii="Times New Roman" w:hAnsi="Times New Roman"/>
+          <w:sz w:val="28"/>
+        </w:rPr>
+      </w:pPr>
+    </w:p>
+    <w:p>
+      <w:pPr>
+        <w:pStyle w:val="Odlomakpopisa"/>
+        <w:rPr>
+          <w:rFonts w:ascii="Times New Roman" w:hAnsi="Times New Roman"/>
+          <w:sz w:val="28"/>
+        </w:rPr>
+      </w:pPr>
+      <w:r>
+        <w:rPr>
+          <w:rFonts w:ascii="Times New Roman" w:hAnsi="Times New Roman"/>
+          <w:sz w:val="28"/>
+        </w:rPr>
+        <w:t xml:space="preserve"> Da bi se projekt pokrenuo potrebno je upisati naredbu </w:t>
+      </w:r>
+      <w:proofErr w:type="spellStart"/>
+      <w:r>
+        <w:rPr>
+          <w:rFonts w:ascii="Times New Roman" w:hAnsi="Times New Roman"/>
+          <w:sz w:val="28"/>
+        </w:rPr>
+        <w:t>python</w:t>
+      </w:r>
+      <w:proofErr w:type="spellEnd"/>
+      <w:r>
+        <w:rPr>
+          <w:rFonts w:ascii="Times New Roman" w:hAnsi="Times New Roman"/>
+          <w:sz w:val="28"/>
+        </w:rPr>
+        <w:t xml:space="preserve"> </w:t>
+      </w:r>
+      <w:proofErr w:type="spellStart"/>
+      <w:r>
+        <w:rPr>
+          <w:rFonts w:ascii="Times New Roman" w:hAnsi="Times New Roman"/>
+          <w:sz w:val="28"/>
+        </w:rPr>
+        <w:t>manage.py</w:t>
+      </w:r>
+      <w:proofErr w:type="spellEnd"/>
+      <w:r>
+        <w:rPr>
+          <w:rFonts w:ascii="Times New Roman" w:hAnsi="Times New Roman"/>
+          <w:sz w:val="28"/>
+        </w:rPr>
+        <w:t xml:space="preserve"> </w:t>
+      </w:r>
+      <w:proofErr w:type="spellStart"/>
+      <w:r>
+        <w:rPr>
+          <w:rFonts w:ascii="Times New Roman" w:hAnsi="Times New Roman"/>
+          <w:sz w:val="28"/>
+        </w:rPr>
+        <w:t>runserver</w:t>
+      </w:r>
+      <w:proofErr w:type="spellEnd"/>
+      <w:r>
+        <w:rPr>
+          <w:rFonts w:ascii="Times New Roman" w:hAnsi="Times New Roman"/>
+          <w:sz w:val="28"/>
+        </w:rPr>
+        <w:t xml:space="preserve"> te</w:t>
       </w:r>
       <w:r>
         <w:rPr>
@@ -339,7 +1261,7 @@
         </w:rPr>
         <w:t xml:space="preserve"> Te na web stranici </w:t>
       </w:r>
-      <w:hyperlink r:id="rId5" w:history="1">
+      <w:hyperlink r:id="rId12" w:history="1">
         <w:r>
           <w:rPr>
             <w:rStyle w:val="Hiperveza"/>
@@ -352,8 +1274,16 @@
         <w:rPr>
           <w:sz w:val="28"/>
         </w:rPr>
-        <w:t xml:space="preserve"> se prijaviti s kreiranim podacima za super usera</w:t>
-      </w:r>
+        <w:t xml:space="preserve"> se prijaviti s kreiranim podacima za super </w:t>
+      </w:r>
+      <w:proofErr w:type="spellStart"/>
+      <w:r>
+        <w:rPr>
+          <w:sz w:val="28"/>
+        </w:rPr>
+        <w:t>usera</w:t>
+      </w:r>
+      <w:proofErr w:type="spellEnd"/>
       <w:r>
         <w:rPr>
           <w:sz w:val="28"/>
@@ -480,115 +1410,14 @@
     </w:p>
     <w:p>
       <w:pPr>
-        <w:pStyle w:val="Odlomakpopisa"/>
-        <w:rPr>
-          <w:rFonts w:ascii="Times New Roman" w:hAnsi="Times New Roman"/>
-          <w:sz w:val="28"/>
-        </w:rPr>
-      </w:pPr>
-    </w:p>
-    <w:p>
-      <w:pPr>
-        <w:pStyle w:val="Odlomakpopisa"/>
-        <w:rPr>
-          <w:rFonts w:ascii="Times New Roman" w:hAnsi="Times New Roman"/>
-          <w:sz w:val="28"/>
-        </w:rPr>
-      </w:pPr>
-    </w:p>
-    <w:p>
-      <w:pPr>
-        <w:pStyle w:val="Odlomakpopisa"/>
-        <w:rPr>
-          <w:rFonts w:ascii="Times New Roman" w:hAnsi="Times New Roman"/>
-          <w:sz w:val="28"/>
-        </w:rPr>
-      </w:pPr>
-    </w:p>
-    <w:p>
-      <w:pPr>
-        <w:pStyle w:val="Odlomakpopisa"/>
-        <w:rPr>
-          <w:rFonts w:ascii="Times New Roman" w:hAnsi="Times New Roman"/>
-          <w:sz w:val="28"/>
-        </w:rPr>
-      </w:pPr>
-    </w:p>
-    <w:p>
-      <w:pPr>
-        <w:pStyle w:val="Odlomakpopisa"/>
-        <w:rPr>
-          <w:rFonts w:ascii="Times New Roman" w:hAnsi="Times New Roman"/>
-          <w:sz w:val="28"/>
-        </w:rPr>
-      </w:pPr>
-    </w:p>
-    <w:p>
-      <w:pPr>
-        <w:pStyle w:val="Odlomakpopisa"/>
-        <w:rPr>
-          <w:rFonts w:ascii="Times New Roman" w:hAnsi="Times New Roman"/>
-          <w:sz w:val="28"/>
-        </w:rPr>
-      </w:pPr>
-    </w:p>
-    <w:p>
-      <w:pPr>
-        <w:pStyle w:val="Odlomakpopisa"/>
-        <w:rPr>
-          <w:rFonts w:ascii="Times New Roman" w:hAnsi="Times New Roman"/>
-          <w:sz w:val="28"/>
-        </w:rPr>
-      </w:pPr>
-    </w:p>
-    <w:p>
-      <w:pPr>
-        <w:pStyle w:val="Odlomakpopisa"/>
-        <w:rPr>
-          <w:rFonts w:ascii="Times New Roman" w:hAnsi="Times New Roman"/>
-          <w:sz w:val="28"/>
-        </w:rPr>
-      </w:pPr>
-    </w:p>
-    <w:p>
-      <w:pPr>
-        <w:pStyle w:val="Odlomakpopisa"/>
-        <w:rPr>
-          <w:rFonts w:ascii="Times New Roman" w:hAnsi="Times New Roman"/>
-          <w:sz w:val="28"/>
-        </w:rPr>
-      </w:pPr>
-    </w:p>
-    <w:p>
-      <w:pPr>
-        <w:pStyle w:val="Odlomakpopisa"/>
-        <w:rPr>
-          <w:rFonts w:ascii="Times New Roman" w:hAnsi="Times New Roman"/>
-          <w:sz w:val="28"/>
-        </w:rPr>
-      </w:pPr>
-    </w:p>
-    <w:p>
-      <w:pPr>
-        <w:pStyle w:val="Odlomakpopisa"/>
-        <w:rPr>
-          <w:rFonts w:ascii="Times New Roman" w:hAnsi="Times New Roman"/>
-          <w:sz w:val="28"/>
-        </w:rPr>
-      </w:pPr>
-    </w:p>
-    <w:p>
-      <w:pPr>
-        <w:pStyle w:val="Odlomakpopisa"/>
-        <w:rPr>
-          <w:rFonts w:ascii="Times New Roman" w:hAnsi="Times New Roman"/>
-          <w:sz w:val="28"/>
-        </w:rPr>
-      </w:pPr>
-    </w:p>
-    <w:p>
-      <w:pPr>
-        <w:pStyle w:val="Odlomakpopisa"/>
+        <w:rPr>
+          <w:rFonts w:ascii="Times New Roman" w:hAnsi="Times New Roman"/>
+          <w:sz w:val="28"/>
+        </w:rPr>
+      </w:pPr>
+    </w:p>
+    <w:p>
+      <w:pPr>
         <w:rPr>
           <w:rFonts w:ascii="Times New Roman" w:hAnsi="Times New Roman"/>
           <w:sz w:val="28"/>
@@ -621,6 +1450,7 @@
           <w:rFonts w:ascii="Times New Roman" w:hAnsi="Times New Roman"/>
           <w:sz w:val="28"/>
         </w:rPr>
+        <w:lastRenderedPageBreak/>
         <w:t>Izgled aplikacije</w:t>
       </w:r>
     </w:p>
@@ -635,18 +1465,62 @@
     </w:p>
     <w:p>
       <w:pPr>
-        <w:pStyle w:val="Odlomakpopisa"/>
-        <w:rPr>
-          <w:rFonts w:ascii="Times New Roman" w:hAnsi="Times New Roman"/>
-          <w:sz w:val="28"/>
-        </w:rPr>
-      </w:pPr>
-      <w:r>
-        <w:rPr>
-          <w:rFonts w:ascii="Times New Roman" w:hAnsi="Times New Roman"/>
-          <w:sz w:val="28"/>
-        </w:rPr>
-        <w:t>Slika 1. Izgled navigacije aplikacije</w:t>
+        <w:pStyle w:val="Opisslike"/>
+        <w:rPr>
+          <w:rFonts w:ascii="Times New Roman" w:hAnsi="Times New Roman"/>
+          <w:sz w:val="28"/>
+        </w:rPr>
+      </w:pPr>
+      <w:r>
+        <w:rPr>
+          <w:sz w:val="24"/>
+        </w:rPr>
+        <w:t xml:space="preserve">Slika </w:t>
+      </w:r>
+      <w:r>
+        <w:rPr>
+          <w:sz w:val="24"/>
+        </w:rPr>
+        <w:fldChar w:fldCharType="begin"/>
+      </w:r>
+      <w:r>
+        <w:rPr>
+          <w:sz w:val="24"/>
+        </w:rPr>
+        <w:instrText xml:space="preserve"> SEQ Slika \* ARABIC </w:instrText>
+      </w:r>
+      <w:r>
+        <w:rPr>
+          <w:sz w:val="24"/>
+        </w:rPr>
+        <w:fldChar w:fldCharType="separate"/>
+      </w:r>
+      <w:r>
+        <w:rPr>
+          <w:noProof/>
+          <w:sz w:val="24"/>
+        </w:rPr>
+        <w:t>6</w:t>
+      </w:r>
+      <w:r>
+        <w:rPr>
+          <w:sz w:val="24"/>
+        </w:rPr>
+        <w:fldChar w:fldCharType="end"/>
+      </w:r>
+      <w:r>
+        <w:rPr>
+          <w:rFonts w:ascii="Times New Roman" w:hAnsi="Times New Roman"/>
+          <w:sz w:val="24"/>
+        </w:rPr>
+        <w:t>.</w:t>
+      </w:r>
+      <w:r>
+        <w:rPr>
+          <w:rFonts w:ascii="Times New Roman" w:hAnsi="Times New Roman"/>
+          <w:sz w:val="28"/>
+        </w:rPr>
+        <w:t xml:space="preserve"> Izgled navigacije aplikacije</w:t>
       </w:r>
     </w:p>
     <w:p>
@@ -682,7 +1556,7 @@
                     </pic:cNvPicPr>
                   </pic:nvPicPr>
                   <pic:blipFill>
-                    <a:blip r:embed="rId6" cstate="print"/>
+                    <a:blip r:embed="rId13" cstate="print"/>
                     <a:srcRect/>
                     <a:stretch>
                       <a:fillRect/>
@@ -769,111 +1643,109 @@
           <w:rFonts w:ascii="Times New Roman" w:hAnsi="Times New Roman"/>
           <w:sz w:val="28"/>
         </w:rPr>
-        <w:t>U projektu je izračunat broj kalorija na 100 grama i klikom više puta na neki proizvod unosi se proizvod više puta kao npr. Ako se stisne dva puta na ananas on se unese 2 puta i to znači 200 grama ananasa.</w:t>
-      </w:r>
-    </w:p>
-    <w:p>
-      <w:pPr>
-        <w:pStyle w:val="Odlomakpopisa"/>
-        <w:rPr>
-          <w:rFonts w:ascii="Times New Roman" w:hAnsi="Times New Roman"/>
-          <w:sz w:val="28"/>
-        </w:rPr>
-      </w:pPr>
-    </w:p>
-    <w:p>
-      <w:pPr>
-        <w:pStyle w:val="Odlomakpopisa"/>
-        <w:rPr>
-          <w:rFonts w:ascii="Times New Roman" w:hAnsi="Times New Roman"/>
-          <w:sz w:val="28"/>
-        </w:rPr>
-      </w:pPr>
-    </w:p>
-    <w:p>
-      <w:pPr>
-        <w:pStyle w:val="Odlomakpopisa"/>
-        <w:rPr>
-          <w:rFonts w:ascii="Times New Roman" w:hAnsi="Times New Roman"/>
-          <w:sz w:val="28"/>
-        </w:rPr>
-      </w:pPr>
-    </w:p>
-    <w:p>
-      <w:pPr>
-        <w:pStyle w:val="Odlomakpopisa"/>
-        <w:rPr>
-          <w:rFonts w:ascii="Times New Roman" w:hAnsi="Times New Roman"/>
-          <w:sz w:val="28"/>
-        </w:rPr>
-      </w:pPr>
-    </w:p>
-    <w:p>
-      <w:pPr>
-        <w:pStyle w:val="Odlomakpopisa"/>
-        <w:rPr>
-          <w:rFonts w:ascii="Times New Roman" w:hAnsi="Times New Roman"/>
-          <w:sz w:val="28"/>
-        </w:rPr>
-      </w:pPr>
-    </w:p>
-    <w:p>
-      <w:pPr>
-        <w:pStyle w:val="Odlomakpopisa"/>
-        <w:rPr>
-          <w:rFonts w:ascii="Times New Roman" w:hAnsi="Times New Roman"/>
-          <w:sz w:val="28"/>
-        </w:rPr>
-      </w:pPr>
-    </w:p>
-    <w:p>
-      <w:pPr>
-        <w:pStyle w:val="Odlomakpopisa"/>
-        <w:rPr>
-          <w:rFonts w:ascii="Times New Roman" w:hAnsi="Times New Roman"/>
-          <w:sz w:val="28"/>
-        </w:rPr>
-      </w:pPr>
-    </w:p>
-    <w:p>
-      <w:pPr>
-        <w:pStyle w:val="Odlomakpopisa"/>
-        <w:rPr>
-          <w:rFonts w:ascii="Times New Roman" w:hAnsi="Times New Roman"/>
-          <w:sz w:val="28"/>
-        </w:rPr>
-      </w:pPr>
-      <w:r>
-        <w:rPr>
-          <w:rFonts w:ascii="Times New Roman" w:hAnsi="Times New Roman"/>
-          <w:sz w:val="28"/>
-        </w:rPr>
-        <w:t>Slika 2</w:t>
-      </w:r>
-      <w:r>
-        <w:rPr>
-          <w:rFonts w:ascii="Times New Roman" w:hAnsi="Times New Roman"/>
-          <w:sz w:val="28"/>
-        </w:rPr>
-        <w:t>. Button težina</w:t>
-      </w:r>
-    </w:p>
-    <w:p>
-      <w:pPr>
-        <w:pStyle w:val="Odlomakpopisa"/>
-        <w:rPr>
-          <w:rFonts w:ascii="Times New Roman" w:hAnsi="Times New Roman"/>
-          <w:sz w:val="28"/>
-        </w:rPr>
-      </w:pPr>
-      <w:r>
-        <w:rPr>
-          <w:rFonts w:ascii="Times New Roman" w:hAnsi="Times New Roman"/>
+        <w:t xml:space="preserve">U projektu je izračunat broj kalorija na 100 grama i klikom više puta na neki proizvod unosi se proizvod više puta kao </w:t>
+      </w:r>
+      <w:proofErr w:type="spellStart"/>
+      <w:r>
+        <w:rPr>
+          <w:rFonts w:ascii="Times New Roman" w:hAnsi="Times New Roman"/>
+          <w:sz w:val="28"/>
+        </w:rPr>
+        <w:t>npr</w:t>
+      </w:r>
+      <w:proofErr w:type="spellEnd"/>
+      <w:r>
+        <w:rPr>
+          <w:rFonts w:ascii="Times New Roman" w:hAnsi="Times New Roman"/>
+          <w:sz w:val="28"/>
+        </w:rPr>
+        <w:t>. Ako se stisne dva puta na ananas on se unese 2 puta i to znači 200 grama ananasa.</w:t>
+      </w:r>
+    </w:p>
+    <w:p>
+      <w:pPr>
+        <w:pStyle w:val="Opisslike"/>
+        <w:rPr>
+          <w:rFonts w:ascii="Times New Roman" w:hAnsi="Times New Roman"/>
+          <w:sz w:val="24"/>
+        </w:rPr>
+      </w:pPr>
+      <w:r>
+        <w:rPr>
+          <w:sz w:val="24"/>
+        </w:rPr>
+        <w:t xml:space="preserve">Slika </w:t>
+      </w:r>
+      <w:r>
+        <w:rPr>
+          <w:sz w:val="24"/>
+        </w:rPr>
+        <w:fldChar w:fldCharType="begin"/>
+      </w:r>
+      <w:r>
+        <w:rPr>
+          <w:sz w:val="24"/>
+        </w:rPr>
+        <w:instrText xml:space="preserve"> SEQ Slika \* ARABIC </w:instrText>
+      </w:r>
+      <w:r>
+        <w:rPr>
+          <w:sz w:val="24"/>
+        </w:rPr>
+        <w:fldChar w:fldCharType="separate"/>
+      </w:r>
+      <w:r>
+        <w:rPr>
           <w:noProof/>
+          <w:sz w:val="24"/>
+        </w:rPr>
+        <w:t>7</w:t>
+      </w:r>
+      <w:r>
+        <w:rPr>
+          <w:sz w:val="24"/>
+        </w:rPr>
+        <w:fldChar w:fldCharType="end"/>
+      </w:r>
+      <w:r>
+        <w:rPr>
+          <w:rFonts w:ascii="Times New Roman" w:hAnsi="Times New Roman"/>
+          <w:sz w:val="24"/>
+        </w:rPr>
+        <w:t xml:space="preserve">. </w:t>
+      </w:r>
+      <w:proofErr w:type="spellStart"/>
+      <w:r>
+        <w:rPr>
+          <w:rFonts w:ascii="Times New Roman" w:hAnsi="Times New Roman"/>
+          <w:sz w:val="24"/>
+        </w:rPr>
+        <w:t>Button</w:t>
+      </w:r>
+      <w:proofErr w:type="spellEnd"/>
+      <w:r>
+        <w:rPr>
+          <w:rFonts w:ascii="Times New Roman" w:hAnsi="Times New Roman"/>
+          <w:sz w:val="24"/>
+        </w:rPr>
+        <w:t xml:space="preserve"> težina</w:t>
+      </w:r>
+    </w:p>
+    <w:p>
+      <w:pPr>
+        <w:pStyle w:val="Odlomakpopisa"/>
+        <w:rPr>
+          <w:rFonts w:ascii="Times New Roman" w:hAnsi="Times New Roman"/>
+          <w:sz w:val="28"/>
+        </w:rPr>
+      </w:pPr>
+      <w:r>
+        <w:rPr>
+          <w:rFonts w:ascii="Times New Roman" w:hAnsi="Times New Roman"/>
+          <w:noProof/>
           <w:sz w:val="28"/>
           <w:lang w:eastAsia="hr-HR"/>
         </w:rPr>
-        <w:lastRenderedPageBreak/>
         <w:drawing>
           <wp:inline distT="0" distB="0" distL="0" distR="0">
             <wp:extent cx="1242060" cy="1059180"/>
@@ -892,7 +1764,7 @@
                     </pic:cNvPicPr>
                   </pic:nvPicPr>
                   <pic:blipFill>
-                    <a:blip r:embed="rId7"/>
+                    <a:blip r:embed="rId14"/>
                     <a:srcRect/>
                     <a:stretch>
                       <a:fillRect/>
@@ -970,41 +1842,122 @@
           <w:rFonts w:ascii="Times New Roman" w:hAnsi="Times New Roman"/>
           <w:sz w:val="28"/>
         </w:rPr>
-        <w:t>Klikom na button težina ide se na stranicu za izračun težine.</w:t>
-      </w:r>
-    </w:p>
-    <w:p>
-      <w:pPr>
-        <w:pStyle w:val="Odlomakpopisa"/>
-        <w:rPr>
-          <w:rFonts w:ascii="Times New Roman" w:hAnsi="Times New Roman"/>
-          <w:sz w:val="28"/>
-        </w:rPr>
-      </w:pPr>
-    </w:p>
-    <w:p>
-      <w:pPr>
-        <w:pStyle w:val="Odlomakpopisa"/>
-        <w:rPr>
-          <w:rFonts w:ascii="Times New Roman" w:hAnsi="Times New Roman"/>
-          <w:sz w:val="28"/>
-        </w:rPr>
-      </w:pPr>
-    </w:p>
-    <w:p>
-      <w:pPr>
-        <w:pStyle w:val="Odlomakpopisa"/>
-        <w:rPr>
-          <w:rFonts w:ascii="Times New Roman" w:hAnsi="Times New Roman"/>
-          <w:sz w:val="28"/>
-        </w:rPr>
-      </w:pPr>
-      <w:r>
-        <w:rPr>
-          <w:rFonts w:ascii="Times New Roman" w:hAnsi="Times New Roman"/>
-          <w:sz w:val="28"/>
-        </w:rPr>
-        <w:t>Slika 4. Stranica izračun težine</w:t>
+        <w:t xml:space="preserve">Klikom na </w:t>
+      </w:r>
+      <w:proofErr w:type="spellStart"/>
+      <w:r>
+        <w:rPr>
+          <w:rFonts w:ascii="Times New Roman" w:hAnsi="Times New Roman"/>
+          <w:sz w:val="28"/>
+        </w:rPr>
+        <w:t>button</w:t>
+      </w:r>
+      <w:proofErr w:type="spellEnd"/>
+      <w:r>
+        <w:rPr>
+          <w:rFonts w:ascii="Times New Roman" w:hAnsi="Times New Roman"/>
+          <w:sz w:val="28"/>
+        </w:rPr>
+        <w:t xml:space="preserve"> težina ide se na stranicu za izračun težine.</w:t>
+      </w:r>
+    </w:p>
+    <w:p>
+      <w:pPr>
+        <w:pStyle w:val="Odlomakpopisa"/>
+        <w:rPr>
+          <w:rFonts w:ascii="Times New Roman" w:hAnsi="Times New Roman"/>
+          <w:sz w:val="28"/>
+        </w:rPr>
+      </w:pPr>
+    </w:p>
+    <w:p>
+      <w:pPr>
+        <w:pStyle w:val="Odlomakpopisa"/>
+        <w:rPr>
+          <w:rFonts w:ascii="Times New Roman" w:hAnsi="Times New Roman"/>
+          <w:sz w:val="28"/>
+        </w:rPr>
+      </w:pPr>
+    </w:p>
+    <w:p>
+      <w:pPr>
+        <w:pStyle w:val="Odlomakpopisa"/>
+        <w:rPr>
+          <w:rFonts w:ascii="Times New Roman" w:hAnsi="Times New Roman"/>
+          <w:sz w:val="28"/>
+        </w:rPr>
+      </w:pPr>
+    </w:p>
+    <w:p>
+      <w:pPr>
+        <w:pStyle w:val="Odlomakpopisa"/>
+        <w:rPr>
+          <w:rFonts w:ascii="Times New Roman" w:hAnsi="Times New Roman"/>
+          <w:sz w:val="28"/>
+        </w:rPr>
+      </w:pPr>
+    </w:p>
+    <w:p>
+      <w:pPr>
+        <w:pStyle w:val="Odlomakpopisa"/>
+        <w:rPr>
+          <w:rFonts w:ascii="Times New Roman" w:hAnsi="Times New Roman"/>
+          <w:sz w:val="28"/>
+        </w:rPr>
+      </w:pPr>
+    </w:p>
+    <w:p>
+      <w:pPr>
+        <w:pStyle w:val="Opisslike"/>
+        <w:rPr>
+          <w:rFonts w:ascii="Times New Roman" w:hAnsi="Times New Roman"/>
+          <w:sz w:val="24"/>
+        </w:rPr>
+      </w:pPr>
+      <w:r>
+        <w:rPr>
+          <w:sz w:val="24"/>
+        </w:rPr>
+        <w:lastRenderedPageBreak/>
+        <w:t xml:space="preserve">Slika </w:t>
+      </w:r>
+      <w:r>
+        <w:rPr>
+          <w:sz w:val="24"/>
+        </w:rPr>
+        <w:fldChar w:fldCharType="begin"/>
+      </w:r>
+      <w:r>
+        <w:rPr>
+          <w:sz w:val="24"/>
+        </w:rPr>
+        <w:instrText xml:space="preserve"> SEQ Slika \* ARABIC </w:instrText>
+      </w:r>
+      <w:r>
+        <w:rPr>
+          <w:sz w:val="24"/>
+        </w:rPr>
+        <w:fldChar w:fldCharType="separate"/>
+      </w:r>
+      <w:r>
+        <w:rPr>
+          <w:noProof/>
+          <w:sz w:val="24"/>
+        </w:rPr>
+        <w:t>8</w:t>
+      </w:r>
+      <w:r>
+        <w:rPr>
+          <w:sz w:val="24"/>
+        </w:rPr>
+        <w:fldChar w:fldCharType="end"/>
+      </w:r>
+      <w:r>
+        <w:rPr>
+          <w:rFonts w:ascii="Times New Roman" w:hAnsi="Times New Roman"/>
+          <w:sz w:val="24"/>
+        </w:rPr>
+        <w:t>. Stranica izračun težine</w:t>
       </w:r>
     </w:p>
     <w:p>
@@ -1040,7 +1993,7 @@
                     </pic:cNvPicPr>
                   </pic:nvPicPr>
                   <pic:blipFill>
-                    <a:blip r:embed="rId8" cstate="print"/>
+                    <a:blip r:embed="rId15" cstate="print"/>
                     <a:srcRect/>
                     <a:stretch>
                       <a:fillRect/>
@@ -1098,18 +2051,55 @@
     </w:p>
     <w:p>
       <w:pPr>
-        <w:pStyle w:val="Odlomakpopisa"/>
-        <w:rPr>
-          <w:rFonts w:ascii="Times New Roman" w:hAnsi="Times New Roman"/>
-          <w:sz w:val="28"/>
-        </w:rPr>
-      </w:pPr>
-      <w:r>
-        <w:rPr>
-          <w:rFonts w:ascii="Times New Roman" w:hAnsi="Times New Roman"/>
-          <w:sz w:val="28"/>
-        </w:rPr>
-        <w:t xml:space="preserve">Slika 5. Izračun </w:t>
+        <w:pStyle w:val="Opisslike"/>
+        <w:rPr>
+          <w:rFonts w:ascii="Times New Roman" w:hAnsi="Times New Roman"/>
+          <w:sz w:val="24"/>
+        </w:rPr>
+      </w:pPr>
+      <w:r>
+        <w:rPr>
+          <w:sz w:val="24"/>
+        </w:rPr>
+        <w:t xml:space="preserve">Slika </w:t>
+      </w:r>
+      <w:r>
+        <w:rPr>
+          <w:sz w:val="24"/>
+        </w:rPr>
+        <w:fldChar w:fldCharType="begin"/>
+      </w:r>
+      <w:r>
+        <w:rPr>
+          <w:sz w:val="24"/>
+        </w:rPr>
+        <w:instrText xml:space="preserve"> SEQ Slika \* ARABIC </w:instrText>
+      </w:r>
+      <w:r>
+        <w:rPr>
+          <w:sz w:val="24"/>
+        </w:rPr>
+        <w:fldChar w:fldCharType="separate"/>
+      </w:r>
+      <w:r>
+        <w:rPr>
+          <w:noProof/>
+          <w:sz w:val="24"/>
+        </w:rPr>
+        <w:t>9</w:t>
+      </w:r>
+      <w:r>
+        <w:rPr>
+          <w:sz w:val="24"/>
+        </w:rPr>
+        <w:fldChar w:fldCharType="end"/>
+      </w:r>
+      <w:r>
+        <w:rPr>
+          <w:rFonts w:ascii="Times New Roman" w:hAnsi="Times New Roman"/>
+          <w:sz w:val="24"/>
+        </w:rPr>
+        <w:t xml:space="preserve">. Izračun </w:t>
       </w:r>
     </w:p>
     <w:p>
@@ -1145,7 +2135,7 @@
                     </pic:cNvPicPr>
                   </pic:nvPicPr>
                   <pic:blipFill>
-                    <a:blip r:embed="rId9" cstate="print"/>
+                    <a:blip r:embed="rId16" cstate="print"/>
                     <a:srcRect/>
                     <a:stretch>
                       <a:fillRect/>
@@ -1246,20 +2236,58 @@
     </w:p>
     <w:p>
       <w:pPr>
-        <w:pStyle w:val="Odlomakpopisa"/>
-        <w:rPr>
-          <w:rFonts w:ascii="Times New Roman" w:hAnsi="Times New Roman"/>
-          <w:sz w:val="28"/>
-        </w:rPr>
-      </w:pPr>
-      <w:r>
-        <w:rPr>
-          <w:rFonts w:ascii="Times New Roman" w:hAnsi="Times New Roman"/>
-          <w:sz w:val="28"/>
-        </w:rPr>
-        <w:t>Slika 6. Slika kalorije</w:t>
-      </w:r>
-    </w:p>
+        <w:pStyle w:val="Opisslike"/>
+        <w:rPr>
+          <w:rFonts w:ascii="Times New Roman" w:hAnsi="Times New Roman"/>
+          <w:sz w:val="24"/>
+        </w:rPr>
+      </w:pPr>
+      <w:r>
+        <w:rPr>
+          <w:sz w:val="24"/>
+        </w:rPr>
+        <w:t xml:space="preserve">Slika </w:t>
+      </w:r>
+      <w:r>
+        <w:rPr>
+          <w:sz w:val="24"/>
+        </w:rPr>
+        <w:fldChar w:fldCharType="begin"/>
+      </w:r>
+      <w:r>
+        <w:rPr>
+          <w:sz w:val="24"/>
+        </w:rPr>
+        <w:instrText xml:space="preserve"> SEQ Slika \* ARABIC </w:instrText>
+      </w:r>
+      <w:r>
+        <w:rPr>
+          <w:sz w:val="24"/>
+        </w:rPr>
+        <w:fldChar w:fldCharType="separate"/>
+      </w:r>
+      <w:r>
+        <w:rPr>
+          <w:noProof/>
+          <w:sz w:val="24"/>
+        </w:rPr>
+        <w:t>10</w:t>
+      </w:r>
+      <w:r>
+        <w:rPr>
+          <w:sz w:val="24"/>
+        </w:rPr>
+        <w:fldChar w:fldCharType="end"/>
+      </w:r>
+      <w:r>
+        <w:rPr>
+          <w:rFonts w:ascii="Times New Roman" w:hAnsi="Times New Roman"/>
+          <w:sz w:val="24"/>
+        </w:rPr>
+        <w:t>. Slika kalorije</w:t>
+      </w:r>
+    </w:p>
+    <w:p/>
     <w:p>
       <w:pPr>
         <w:pStyle w:val="Odlomakpopisa"/>
@@ -1286,7 +2314,7 @@
         </w:rPr>
         <w:drawing>
           <wp:inline distT="0" distB="0" distL="0" distR="0">
-            <wp:extent cx="784860" cy="647700"/>
+            <wp:extent cx="781050" cy="1036320"/>
             <wp:effectExtent l="19050" t="0" r="0" b="0"/>
             <wp:docPr id="3" name="Slika 4"/>
             <wp:cNvGraphicFramePr>
@@ -1302,7 +2330,7 @@
                     </pic:cNvPicPr>
                   </pic:nvPicPr>
                   <pic:blipFill>
-                    <a:blip r:embed="rId10"/>
+                    <a:blip r:embed="rId17"/>
                     <a:srcRect/>
                     <a:stretch>
                       <a:fillRect/>
@@ -1311,7 +2339,7 @@
                   <pic:spPr bwMode="auto">
                     <a:xfrm>
                       <a:off x="0" y="0"/>
-                      <a:ext cx="784860" cy="647700"/>
+                      <a:ext cx="784860" cy="1041376"/>
                     </a:xfrm>
                     <a:prstGeom prst="rect">
                       <a:avLst/>
@@ -1345,85 +2373,122 @@
           <w:rFonts w:ascii="Times New Roman" w:hAnsi="Times New Roman"/>
           <w:sz w:val="28"/>
         </w:rPr>
+        <w:t>Izvor: izradila autorica</w:t>
+      </w:r>
+    </w:p>
+    <w:p>
+      <w:pPr>
+        <w:pStyle w:val="Odlomakpopisa"/>
+        <w:jc w:val="center"/>
+        <w:rPr>
+          <w:rFonts w:ascii="Times New Roman" w:hAnsi="Times New Roman"/>
+          <w:sz w:val="28"/>
+        </w:rPr>
+      </w:pPr>
+    </w:p>
+    <w:p>
+      <w:pPr>
+        <w:pStyle w:val="Odlomakpopisa"/>
+        <w:jc w:val="center"/>
+        <w:rPr>
+          <w:rFonts w:ascii="Times New Roman" w:hAnsi="Times New Roman"/>
+          <w:sz w:val="28"/>
+        </w:rPr>
+      </w:pPr>
+    </w:p>
+    <w:p>
+      <w:pPr>
+        <w:pStyle w:val="Odlomakpopisa"/>
+        <w:rPr>
+          <w:rFonts w:ascii="Times New Roman" w:hAnsi="Times New Roman"/>
+          <w:sz w:val="28"/>
+        </w:rPr>
+      </w:pPr>
+      <w:r>
+        <w:rPr>
+          <w:rFonts w:ascii="Times New Roman" w:hAnsi="Times New Roman"/>
+          <w:sz w:val="28"/>
+        </w:rPr>
+        <w:t>Klikom na sliku kalorije ide se na stranicu</w:t>
+      </w:r>
+      <w:r>
+        <w:rPr>
+          <w:rFonts w:ascii="Times New Roman" w:hAnsi="Times New Roman"/>
+          <w:sz w:val="28"/>
+        </w:rPr>
+        <w:t xml:space="preserve"> gdje se izračunava ukupan broj kalorija.</w:t>
+      </w:r>
+    </w:p>
+    <w:p>
+      <w:pPr>
+        <w:pStyle w:val="Odlomakpopisa"/>
+        <w:rPr>
+          <w:rFonts w:ascii="Times New Roman" w:hAnsi="Times New Roman"/>
+          <w:sz w:val="28"/>
+        </w:rPr>
+      </w:pPr>
+    </w:p>
+    <w:p>
+      <w:pPr>
+        <w:pStyle w:val="Odlomakpopisa"/>
+        <w:rPr>
+          <w:rFonts w:ascii="Times New Roman" w:hAnsi="Times New Roman"/>
+          <w:sz w:val="28"/>
+        </w:rPr>
+      </w:pPr>
+    </w:p>
+    <w:p>
+      <w:pPr>
+        <w:pStyle w:val="Opisslike"/>
+        <w:rPr>
+          <w:rFonts w:ascii="Times New Roman" w:hAnsi="Times New Roman"/>
+          <w:sz w:val="24"/>
+        </w:rPr>
+      </w:pPr>
+      <w:r>
+        <w:rPr>
+          <w:sz w:val="24"/>
+        </w:rPr>
         <w:lastRenderedPageBreak/>
-        <w:t>Izvor: izradila autorica</w:t>
-      </w:r>
-    </w:p>
-    <w:p>
-      <w:pPr>
-        <w:pStyle w:val="Odlomakpopisa"/>
-        <w:jc w:val="center"/>
-        <w:rPr>
-          <w:rFonts w:ascii="Times New Roman" w:hAnsi="Times New Roman"/>
-          <w:sz w:val="28"/>
-        </w:rPr>
-      </w:pPr>
-    </w:p>
-    <w:p>
-      <w:pPr>
-        <w:pStyle w:val="Odlomakpopisa"/>
-        <w:jc w:val="center"/>
-        <w:rPr>
-          <w:rFonts w:ascii="Times New Roman" w:hAnsi="Times New Roman"/>
-          <w:sz w:val="28"/>
-        </w:rPr>
-      </w:pPr>
-    </w:p>
-    <w:p>
-      <w:pPr>
-        <w:pStyle w:val="Odlomakpopisa"/>
-        <w:rPr>
-          <w:rFonts w:ascii="Times New Roman" w:hAnsi="Times New Roman"/>
-          <w:sz w:val="28"/>
-        </w:rPr>
-      </w:pPr>
-      <w:r>
-        <w:rPr>
-          <w:rFonts w:ascii="Times New Roman" w:hAnsi="Times New Roman"/>
-          <w:sz w:val="28"/>
-        </w:rPr>
-        <w:t>Klikom na sliku kalorije ide se na stranicu</w:t>
-      </w:r>
-      <w:r>
-        <w:rPr>
-          <w:rFonts w:ascii="Times New Roman" w:hAnsi="Times New Roman"/>
-          <w:sz w:val="28"/>
-        </w:rPr>
-        <w:t xml:space="preserve"> gdje se izračunava ukupan broj kalorija.</w:t>
-      </w:r>
-    </w:p>
-    <w:p>
-      <w:pPr>
-        <w:pStyle w:val="Odlomakpopisa"/>
-        <w:rPr>
-          <w:rFonts w:ascii="Times New Roman" w:hAnsi="Times New Roman"/>
-          <w:sz w:val="28"/>
-        </w:rPr>
-      </w:pPr>
-    </w:p>
-    <w:p>
-      <w:pPr>
-        <w:pStyle w:val="Odlomakpopisa"/>
-        <w:rPr>
-          <w:rFonts w:ascii="Times New Roman" w:hAnsi="Times New Roman"/>
-          <w:sz w:val="28"/>
-        </w:rPr>
-      </w:pPr>
-    </w:p>
-    <w:p>
-      <w:pPr>
-        <w:pStyle w:val="Odlomakpopisa"/>
-        <w:rPr>
-          <w:rFonts w:ascii="Times New Roman" w:hAnsi="Times New Roman"/>
-          <w:sz w:val="28"/>
-        </w:rPr>
-      </w:pPr>
-      <w:r>
-        <w:rPr>
-          <w:rFonts w:ascii="Times New Roman" w:hAnsi="Times New Roman"/>
-          <w:sz w:val="28"/>
-        </w:rPr>
-        <w:t>Slika 7. Stranica izračun kalorija</w:t>
+        <w:t xml:space="preserve">Slika </w:t>
+      </w:r>
+      <w:r>
+        <w:rPr>
+          <w:sz w:val="24"/>
+        </w:rPr>
+        <w:fldChar w:fldCharType="begin"/>
+      </w:r>
+      <w:r>
+        <w:rPr>
+          <w:sz w:val="24"/>
+        </w:rPr>
+        <w:instrText xml:space="preserve"> SEQ Slika \* ARABIC </w:instrText>
+      </w:r>
+      <w:r>
+        <w:rPr>
+          <w:sz w:val="24"/>
+        </w:rPr>
+        <w:fldChar w:fldCharType="separate"/>
+      </w:r>
+      <w:r>
+        <w:rPr>
+          <w:noProof/>
+          <w:sz w:val="24"/>
+        </w:rPr>
+        <w:t>11</w:t>
+      </w:r>
+      <w:r>
+        <w:rPr>
+          <w:sz w:val="24"/>
+        </w:rPr>
+        <w:fldChar w:fldCharType="end"/>
+      </w:r>
+      <w:r>
+        <w:rPr>
+          <w:rFonts w:ascii="Times New Roman" w:hAnsi="Times New Roman"/>
+          <w:sz w:val="24"/>
+        </w:rPr>
+        <w:t>. Stranica izračun kalorija</w:t>
       </w:r>
     </w:p>
     <w:p>
@@ -1468,7 +2533,7 @@
                     </pic:cNvPicPr>
                   </pic:nvPicPr>
                   <pic:blipFill>
-                    <a:blip r:embed="rId11" cstate="print"/>
+                    <a:blip r:embed="rId18" cstate="print"/>
                     <a:srcRect/>
                     <a:stretch>
                       <a:fillRect/>
@@ -1905,6 +2970,25 @@
     <w:rPr>
       <w:color w:val="0000FF"/>
       <w:u w:val="single"/>
+    </w:rPr>
+  </w:style>
+  <w:style w:type="paragraph" w:styleId="Opisslike">
+    <w:name w:val="caption"/>
+    <w:basedOn w:val="Normal"/>
+    <w:next w:val="Normal"/>
+    <w:uiPriority w:val="35"/>
+    <w:unhideWhenUsed/>
+    <w:qFormat/>
+    <w:rsid w:val="00A44537"/>
+    <w:pPr>
+      <w:spacing w:line="240" w:lineRule="auto"/>
+    </w:pPr>
+    <w:rPr>
+      <w:b/>
+      <w:bCs/>
+      <w:color w:val="4F81BD" w:themeColor="accent1"/>
+      <w:sz w:val="18"/>
+      <w:szCs w:val="18"/>
     </w:rPr>
   </w:style>
 </w:styles>
@@ -2191,4 +3275,16 @@
   <a:objectDefaults/>
   <a:extraClrSchemeLst/>
 </a:theme>
+</file>
+
+<file path=customXml/item1.xml><?xml version="1.0" encoding="utf-8"?>
+<b:Sources xmlns:b="http://schemas.openxmlformats.org/officeDocument/2006/bibliography" xmlns="http://schemas.openxmlformats.org/officeDocument/2006/bibliography" SelectedStyle="\APA.XSL" StyleName="APA"/>
+</file>
+
+<file path=customXml/itemProps1.xml><?xml version="1.0" encoding="utf-8"?>
+<ds:datastoreItem xmlns:ds="http://schemas.openxmlformats.org/officeDocument/2006/customXml" ds:itemID="{6833F101-4CD4-4D19-B871-13AC2FCE0C11}">
+  <ds:schemaRefs>
+    <ds:schemaRef ds:uri="http://schemas.openxmlformats.org/officeDocument/2006/bibliography"/>
+  </ds:schemaRefs>
+</ds:datastoreItem>
 </file>
</xml_diff>